<commit_message>
1. add face survey doc as well as corresponding paper 2. add face all of tools. 3. add refineDet
</commit_message>
<xml_diff>
--- a/face_all.docx
+++ b/face_all.docx
@@ -3,11 +3,19 @@
 <w:document xmlns:wpc="http://schemas.microsoft.com/office/word/2010/wordprocessingCanvas" xmlns:cx="http://schemas.microsoft.com/office/drawing/2014/chartex" xmlns:cx1="http://schemas.microsoft.com/office/drawing/2015/9/8/chartex" xmlns:cx2="http://schemas.microsoft.com/office/drawing/2015/10/21/chartex" xmlns:cx3="http://schemas.microsoft.com/office/drawing/2016/5/9/chartex" xmlns:cx4="http://schemas.microsoft.com/office/drawing/2016/5/10/chartex" xmlns:cx5="http://schemas.microsoft.com/office/drawing/2016/5/11/chartex" xmlns:cx6="http://schemas.microsoft.com/office/drawing/2016/5/12/chartex" xmlns:cx7="http://schemas.microsoft.com/office/drawing/2016/5/13/chartex" xmlns:cx8="http://schemas.microsoft.com/office/drawing/2016/5/14/chartex" xmlns:mc="http://schemas.openxmlformats.org/markup-compatibility/2006" xmlns:aink="http://schemas.microsoft.com/office/drawing/2016/ink" xmlns:am3d="http://schemas.microsoft.com/office/drawing/2017/model3d" xmlns:o="urn:schemas-microsoft-com:office:office" xmlns:r="http://schemas.openxmlformats.org/officeDocument/2006/relationships" xmlns:m="http://schemas.openxmlformats.org/officeDocument/2006/math" xmlns:v="urn:schemas-microsoft-com:vml" xmlns:wp14="http://schemas.microsoft.com/office/word/2010/wordprocessingDrawing" xmlns:wp="http://schemas.openxmlformats.org/drawingml/2006/wordprocessingDrawing" xmlns:w10="urn:schemas-microsoft-com:office:word" xmlns:w="http://schemas.openxmlformats.org/wordprocessingml/2006/main" xmlns:w14="http://schemas.microsoft.com/office/word/2010/wordml" xmlns:w15="http://schemas.microsoft.com/office/word/2012/wordml" xmlns:w16cid="http://schemas.microsoft.com/office/word/2016/wordml/cid" xmlns:w16se="http://schemas.microsoft.com/office/word/2015/wordml/symex" xmlns:wpg="http://schemas.microsoft.com/office/word/2010/wordprocessingGroup" xmlns:wpi="http://schemas.microsoft.com/office/word/2010/wordprocessingInk" xmlns:wne="http://schemas.microsoft.com/office/word/2006/wordml" xmlns:wps="http://schemas.microsoft.com/office/word/2010/wordprocessingShape" mc:Ignorable="w14 w15 w16se w16cid wp14">
   <w:body>
     <w:p>
-      <w:r>
-        <w:rPr>
-          <w:rFonts w:hint="eastAsia"/>
-        </w:rPr>
-        <w:t>一 环境记录</w:t>
+      <w:proofErr w:type="gramStart"/>
+      <w:r>
+        <w:rPr>
+          <w:rFonts w:hint="eastAsia"/>
+        </w:rPr>
+        <w:t>一</w:t>
+      </w:r>
+      <w:proofErr w:type="gramEnd"/>
+      <w:r>
+        <w:rPr>
+          <w:rFonts w:hint="eastAsia"/>
+        </w:rPr>
+        <w:t xml:space="preserve"> 环境记录</w:t>
       </w:r>
     </w:p>
     <w:p>
@@ -58,7 +66,21 @@
         <w:rPr>
           <w:rFonts w:hint="eastAsia"/>
         </w:rPr>
-        <w:t>一直使用的,极客云的环境.</w:t>
+        <w:t>一直使用的,</w:t>
+      </w:r>
+      <w:proofErr w:type="gramStart"/>
+      <w:r>
+        <w:rPr>
+          <w:rFonts w:hint="eastAsia"/>
+        </w:rPr>
+        <w:t>极客云</w:t>
+      </w:r>
+      <w:proofErr w:type="gramEnd"/>
+      <w:r>
+        <w:rPr>
+          <w:rFonts w:hint="eastAsia"/>
+        </w:rPr>
+        <w:t>的环境.</w:t>
       </w:r>
       <w:r>
         <w:t xml:space="preserve"> </w:t>
@@ -104,9 +126,6 @@
       <w:pPr>
         <w:pStyle w:val="a7"/>
         <w:ind w:left="360" w:firstLineChars="0" w:firstLine="0"/>
-        <w:rPr>
-          <w:rFonts w:hint="eastAsia"/>
-        </w:rPr>
       </w:pPr>
     </w:p>
     <w:tbl>
@@ -159,31 +178,130 @@
             </w:r>
           </w:p>
           <w:p>
+            <w:r>
+              <w:t>docker run --runtime=</w:t>
+            </w:r>
+            <w:proofErr w:type="spellStart"/>
+            <w:r>
+              <w:t>nvidia</w:t>
+            </w:r>
+            <w:proofErr w:type="spellEnd"/>
+            <w:r>
+              <w:t xml:space="preserve"> -it </w:t>
+            </w:r>
+            <w:proofErr w:type="spellStart"/>
+            <w:r>
+              <w:t>tensorflow</w:t>
+            </w:r>
+            <w:proofErr w:type="spellEnd"/>
+            <w:r>
+              <w:t>/tensorflow:1.12.0-gpu-py</w:t>
+            </w:r>
+            <w:proofErr w:type="gramStart"/>
+            <w:r>
+              <w:t>3  bash</w:t>
+            </w:r>
+            <w:proofErr w:type="gramEnd"/>
+          </w:p>
+          <w:p>
             <w:pPr>
+              <w:pStyle w:val="a7"/>
+              <w:ind w:firstLineChars="0" w:firstLine="0"/>
+            </w:pPr>
+            <w:commentRangeStart w:id="0"/>
+            <w:r>
+              <w:t>docker run -v /</w:t>
+            </w:r>
+            <w:proofErr w:type="spellStart"/>
+            <w:r>
+              <w:t>ssd</w:t>
+            </w:r>
+            <w:proofErr w:type="spellEnd"/>
+            <w:r>
+              <w:t>:/</w:t>
+            </w:r>
+            <w:proofErr w:type="spellStart"/>
+            <w:r>
+              <w:t>ssd</w:t>
+            </w:r>
+            <w:proofErr w:type="spellEnd"/>
+            <w:r>
+              <w:t xml:space="preserve"> --runtime=</w:t>
+            </w:r>
+            <w:proofErr w:type="spellStart"/>
+            <w:r>
+              <w:t>nvidia</w:t>
+            </w:r>
+            <w:proofErr w:type="spellEnd"/>
+            <w:r>
+              <w:t xml:space="preserve"> -it </w:t>
+            </w:r>
+            <w:proofErr w:type="spellStart"/>
+            <w:r>
+              <w:t>tensorflow</w:t>
+            </w:r>
+            <w:proofErr w:type="spellEnd"/>
+            <w:r>
+              <w:t>/tensorflow:1.12.0-gpu-py</w:t>
+            </w:r>
+            <w:proofErr w:type="gramStart"/>
+            <w:r>
+              <w:t>3  bash</w:t>
+            </w:r>
+            <w:commentRangeEnd w:id="0"/>
+            <w:proofErr w:type="gramEnd"/>
+            <w:r>
               <w:rPr>
-                <w:rFonts w:hint="eastAsia"/>
+                <w:rStyle w:val="a9"/>
               </w:rPr>
-            </w:pPr>
-            <w:r>
-              <w:t>docker run --runtime=</w:t>
-            </w:r>
-            <w:proofErr w:type="spellStart"/>
-            <w:r>
-              <w:t>nvidia</w:t>
-            </w:r>
-            <w:proofErr w:type="spellEnd"/>
-            <w:r>
-              <w:t xml:space="preserve"> -it </w:t>
-            </w:r>
-            <w:proofErr w:type="spellStart"/>
-            <w:r>
-              <w:t>tensorflow</w:t>
-            </w:r>
-            <w:proofErr w:type="spellEnd"/>
-            <w:r>
-              <w:t>/tensorflow:1.12.0-gpu-py3  bash</w:t>
+              <w:commentReference w:id="0"/>
             </w:r>
           </w:p>
+        </w:tc>
+      </w:tr>
+    </w:tbl>
+    <w:p>
+      <w:pPr>
+        <w:pStyle w:val="a7"/>
+        <w:ind w:left="360" w:firstLineChars="0" w:firstLine="0"/>
+      </w:pPr>
+    </w:p>
+    <w:p>
+      <w:pPr>
+        <w:pStyle w:val="a7"/>
+        <w:ind w:left="360" w:firstLineChars="0" w:firstLine="0"/>
+      </w:pPr>
+      <w:r>
+        <w:rPr>
+          <w:rFonts w:hint="eastAsia"/>
+        </w:rPr>
+        <w:t>参考的docker</w:t>
+      </w:r>
+      <w:r>
+        <w:t xml:space="preserve"> </w:t>
+      </w:r>
+      <w:r>
+        <w:rPr>
+          <w:rFonts w:hint="eastAsia"/>
+        </w:rPr>
+        <w:t>文件在:</w:t>
+      </w:r>
+    </w:p>
+    <w:tbl>
+      <w:tblPr>
+        <w:tblStyle w:val="a8"/>
+        <w:tblW w:w="0" w:type="auto"/>
+        <w:tblInd w:w="360" w:type="dxa"/>
+        <w:tblLook w:val="04A0" w:firstRow="1" w:lastRow="0" w:firstColumn="1" w:lastColumn="0" w:noHBand="0" w:noVBand="1"/>
+      </w:tblPr>
+      <w:tblGrid>
+        <w:gridCol w:w="7936"/>
+      </w:tblGrid>
+      <w:tr>
+        <w:tc>
+          <w:tcPr>
+            <w:tcW w:w="8296" w:type="dxa"/>
+          </w:tcPr>
           <w:p>
             <w:pPr>
               <w:pStyle w:val="a7"/>
@@ -192,49 +310,14 @@
                 <w:rFonts w:hint="eastAsia"/>
               </w:rPr>
             </w:pPr>
-            <w:commentRangeStart w:id="0"/>
-            <w:r>
-              <w:t>docker run -v /</w:t>
-            </w:r>
-            <w:proofErr w:type="spellStart"/>
-            <w:r>
-              <w:t>ssd</w:t>
-            </w:r>
-            <w:proofErr w:type="spellEnd"/>
-            <w:r>
-              <w:t>:/</w:t>
-            </w:r>
-            <w:proofErr w:type="spellStart"/>
-            <w:r>
-              <w:t>ssd</w:t>
-            </w:r>
-            <w:proofErr w:type="spellEnd"/>
-            <w:r>
-              <w:t xml:space="preserve"> --runtime=</w:t>
-            </w:r>
-            <w:proofErr w:type="spellStart"/>
-            <w:r>
-              <w:t>nvidia</w:t>
-            </w:r>
-            <w:proofErr w:type="spellEnd"/>
-            <w:r>
-              <w:t xml:space="preserve"> -it </w:t>
-            </w:r>
-            <w:proofErr w:type="spellStart"/>
-            <w:r>
-              <w:t>tensorflow</w:t>
-            </w:r>
-            <w:proofErr w:type="spellEnd"/>
-            <w:r>
-              <w:t>/tensorflow:1.12.0-gpu-py3  bash</w:t>
-            </w:r>
-            <w:commentRangeEnd w:id="0"/>
-            <w:r>
-              <w:rPr>
-                <w:rStyle w:val="a9"/>
-              </w:rPr>
-              <w:commentReference w:id="0"/>
-            </w:r>
+            <w:hyperlink r:id="rId10" w:history="1">
+              <w:r>
+                <w:rPr>
+                  <w:rStyle w:val="af0"/>
+                </w:rPr>
+                <w:t>https://hub.docker.com/r/tensorflow/tensorflow/tags?page=5</w:t>
+              </w:r>
+            </w:hyperlink>
           </w:p>
         </w:tc>
       </w:tr>
@@ -243,17 +326,112 @@
       <w:pPr>
         <w:pStyle w:val="a7"/>
         <w:ind w:left="360" w:firstLineChars="0" w:firstLine="0"/>
-        <w:rPr>
-          <w:rFonts w:hint="eastAsia"/>
-        </w:rPr>
-      </w:pPr>
+      </w:pPr>
+      <w:r>
+        <w:rPr>
+          <w:rFonts w:hint="eastAsia"/>
+        </w:rPr>
+        <w:t>这个是docker官方维护的可用的</w:t>
+      </w:r>
+      <w:proofErr w:type="spellStart"/>
+      <w:r>
+        <w:rPr>
+          <w:rFonts w:hint="eastAsia"/>
+        </w:rPr>
+        <w:t>tensorflow</w:t>
+      </w:r>
+      <w:proofErr w:type="spellEnd"/>
+      <w:r>
+        <w:rPr>
+          <w:rFonts w:hint="eastAsia"/>
+        </w:rPr>
+        <w:t>的版本.</w:t>
+      </w:r>
     </w:p>
     <w:p>
       <w:pPr>
-        <w:rPr>
-          <w:rFonts w:hint="eastAsia"/>
-        </w:rPr>
-      </w:pPr>
+        <w:pStyle w:val="a7"/>
+        <w:ind w:left="360" w:firstLineChars="0" w:firstLine="0"/>
+      </w:pPr>
+      <w:r>
+        <w:rPr>
+          <w:rFonts w:hint="eastAsia"/>
+        </w:rPr>
+        <w:t>一个</w:t>
+      </w:r>
+      <w:proofErr w:type="gramStart"/>
+      <w:r>
+        <w:rPr>
+          <w:rFonts w:hint="eastAsia"/>
+        </w:rPr>
+        <w:t>讯息</w:t>
+      </w:r>
+      <w:proofErr w:type="gramEnd"/>
+      <w:r>
+        <w:rPr>
+          <w:rFonts w:hint="eastAsia"/>
+        </w:rPr>
+        <w:t>是:</w:t>
+      </w:r>
+    </w:p>
+    <w:p>
+      <w:pPr>
+        <w:pStyle w:val="a7"/>
+        <w:ind w:left="360" w:firstLineChars="0" w:firstLine="0"/>
+        <w:rPr>
+          <w:rFonts w:hint="eastAsia"/>
+        </w:rPr>
+      </w:pPr>
+      <w:r>
+        <w:rPr>
+          <w:b/>
+          <w:bCs/>
+          <w:u w:val="single"/>
+        </w:rPr>
+        <w:t>T</w:t>
+      </w:r>
+      <w:r>
+        <w:rPr>
+          <w:rFonts w:hint="eastAsia"/>
+          <w:b/>
+          <w:bCs/>
+          <w:u w:val="single"/>
+        </w:rPr>
+        <w:t>ensorflow1.13以后使用cuda10的.</w:t>
+      </w:r>
+      <w:r>
+        <w:rPr>
+          <w:rFonts w:hint="eastAsia"/>
+        </w:rPr>
+        <w:t xml:space="preserve"> 之前的版本是</w:t>
+      </w:r>
+      <w:proofErr w:type="spellStart"/>
+      <w:r>
+        <w:rPr>
+          <w:rFonts w:hint="eastAsia"/>
+        </w:rPr>
+        <w:t>cuda</w:t>
+      </w:r>
+      <w:proofErr w:type="spellEnd"/>
+      <w:r>
+        <w:rPr>
+          <w:rFonts w:hint="eastAsia"/>
+        </w:rPr>
+        <w:t>小点的(cuda9,</w:t>
+      </w:r>
+      <w:r>
+        <w:t xml:space="preserve"> </w:t>
+      </w:r>
+      <w:r>
+        <w:rPr>
+          <w:rFonts w:hint="eastAsia"/>
+        </w:rPr>
+        <w:t>cuda8等).</w:t>
+      </w:r>
+    </w:p>
+    <w:p>
+      <w:bookmarkStart w:id="1" w:name="_GoBack"/>
+      <w:bookmarkEnd w:id="1"/>
     </w:p>
     <w:sectPr>
       <w:pgSz w:w="11906" w:h="16838"/>
@@ -298,8 +476,6 @@
         </w:rPr>
         <w:t>环境.</w:t>
       </w:r>
-      <w:bookmarkStart w:id="1" w:name="_GoBack"/>
-      <w:bookmarkEnd w:id="1"/>
     </w:p>
   </w:comment>
 </w:comments>
@@ -696,6 +872,7 @@
     <w:lsdException w:name="HTML Sample" w:semiHidden="1" w:unhideWhenUsed="1"/>
     <w:lsdException w:name="HTML Typewriter" w:semiHidden="1" w:unhideWhenUsed="1"/>
     <w:lsdException w:name="HTML Variable" w:semiHidden="1" w:unhideWhenUsed="1"/>
+    <w:lsdException w:name="Normal Table" w:semiHidden="1" w:unhideWhenUsed="1"/>
     <w:lsdException w:name="annotation subject" w:semiHidden="1" w:unhideWhenUsed="1"/>
     <w:lsdException w:name="No List" w:semiHidden="1" w:unhideWhenUsed="1"/>
     <w:lsdException w:name="Outline List 1" w:semiHidden="1" w:unhideWhenUsed="1"/>
@@ -742,8 +919,10 @@
     <w:lsdException w:name="Table Subtle 2" w:semiHidden="1" w:unhideWhenUsed="1"/>
     <w:lsdException w:name="Table Web 1" w:semiHidden="1" w:unhideWhenUsed="1"/>
     <w:lsdException w:name="Table Web 2" w:semiHidden="1" w:unhideWhenUsed="1"/>
+    <w:lsdException w:name="Table Web 3" w:semiHidden="1" w:unhideWhenUsed="1"/>
     <w:lsdException w:name="Balloon Text" w:semiHidden="1" w:unhideWhenUsed="1"/>
     <w:lsdException w:name="Table Grid" w:uiPriority="39"/>
+    <w:lsdException w:name="Table Theme" w:semiHidden="1" w:unhideWhenUsed="1"/>
     <w:lsdException w:name="Placeholder Text" w:semiHidden="1"/>
     <w:lsdException w:name="No Spacing" w:uiPriority="1" w:qFormat="1"/>
     <w:lsdException w:name="Light Shading" w:uiPriority="60"/>
@@ -1172,6 +1351,18 @@
     <w:rPr>
       <w:sz w:val="18"/>
       <w:szCs w:val="18"/>
+    </w:rPr>
+  </w:style>
+  <w:style w:type="character" w:styleId="af0">
+    <w:name w:val="Hyperlink"/>
+    <w:basedOn w:val="a0"/>
+    <w:uiPriority w:val="99"/>
+    <w:semiHidden/>
+    <w:unhideWhenUsed/>
+    <w:rsid w:val="00CB605F"/>
+    <w:rPr>
+      <w:color w:val="0000FF"/>
+      <w:u w:val="single"/>
     </w:rPr>
   </w:style>
 </w:styles>

</xml_diff>

<commit_message>
1. add refineDet caffe version
</commit_message>
<xml_diff>
--- a/face_all.docx
+++ b/face_all.docx
@@ -3,6 +3,9 @@
 <w:document xmlns:wpc="http://schemas.microsoft.com/office/word/2010/wordprocessingCanvas" xmlns:cx="http://schemas.microsoft.com/office/drawing/2014/chartex" xmlns:cx1="http://schemas.microsoft.com/office/drawing/2015/9/8/chartex" xmlns:cx2="http://schemas.microsoft.com/office/drawing/2015/10/21/chartex" xmlns:cx3="http://schemas.microsoft.com/office/drawing/2016/5/9/chartex" xmlns:cx4="http://schemas.microsoft.com/office/drawing/2016/5/10/chartex" xmlns:cx5="http://schemas.microsoft.com/office/drawing/2016/5/11/chartex" xmlns:cx6="http://schemas.microsoft.com/office/drawing/2016/5/12/chartex" xmlns:cx7="http://schemas.microsoft.com/office/drawing/2016/5/13/chartex" xmlns:cx8="http://schemas.microsoft.com/office/drawing/2016/5/14/chartex" xmlns:mc="http://schemas.openxmlformats.org/markup-compatibility/2006" xmlns:aink="http://schemas.microsoft.com/office/drawing/2016/ink" xmlns:am3d="http://schemas.microsoft.com/office/drawing/2017/model3d" xmlns:o="urn:schemas-microsoft-com:office:office" xmlns:r="http://schemas.openxmlformats.org/officeDocument/2006/relationships" xmlns:m="http://schemas.openxmlformats.org/officeDocument/2006/math" xmlns:v="urn:schemas-microsoft-com:vml" xmlns:wp14="http://schemas.microsoft.com/office/word/2010/wordprocessingDrawing" xmlns:wp="http://schemas.openxmlformats.org/drawingml/2006/wordprocessingDrawing" xmlns:w10="urn:schemas-microsoft-com:office:word" xmlns:w="http://schemas.openxmlformats.org/wordprocessingml/2006/main" xmlns:w14="http://schemas.microsoft.com/office/word/2010/wordml" xmlns:w15="http://schemas.microsoft.com/office/word/2012/wordml" xmlns:w16cid="http://schemas.microsoft.com/office/word/2016/wordml/cid" xmlns:w16se="http://schemas.microsoft.com/office/word/2015/wordml/symex" xmlns:wpg="http://schemas.microsoft.com/office/word/2010/wordprocessingGroup" xmlns:wpi="http://schemas.microsoft.com/office/word/2010/wordprocessingInk" xmlns:wne="http://schemas.microsoft.com/office/word/2006/wordml" xmlns:wps="http://schemas.microsoft.com/office/word/2010/wordprocessingShape" mc:Ignorable="w14 w15 w16se w16cid wp14">
   <w:body>
     <w:p>
+      <w:pPr>
+        <w:pStyle w:val="1"/>
+      </w:pPr>
       <w:proofErr w:type="gramStart"/>
       <w:r>
         <w:rPr>
@@ -20,12 +23,7 @@
     </w:p>
     <w:p>
       <w:pPr>
-        <w:pStyle w:val="a7"/>
-        <w:numPr>
-          <w:ilvl w:val="1"/>
-          <w:numId w:val="1"/>
-        </w:numPr>
-        <w:ind w:firstLineChars="0"/>
+        <w:pStyle w:val="2"/>
       </w:pPr>
       <w:proofErr w:type="spellStart"/>
       <w:r>
@@ -306,9 +304,6 @@
             <w:pPr>
               <w:pStyle w:val="a7"/>
               <w:ind w:firstLineChars="0" w:firstLine="0"/>
-              <w:rPr>
-                <w:rFonts w:hint="eastAsia"/>
-              </w:rPr>
             </w:pPr>
             <w:hyperlink r:id="rId10" w:history="1">
               <w:r>
@@ -378,9 +373,6 @@
       <w:pPr>
         <w:pStyle w:val="a7"/>
         <w:ind w:left="360" w:firstLineChars="0" w:firstLine="0"/>
-        <w:rPr>
-          <w:rFonts w:hint="eastAsia"/>
-        </w:rPr>
       </w:pPr>
       <w:r>
         <w:rPr>
@@ -430,8 +422,291 @@
       </w:r>
     </w:p>
     <w:p>
+      <w:pPr>
+        <w:pStyle w:val="2"/>
+      </w:pPr>
+      <w:proofErr w:type="spellStart"/>
+      <w:r>
+        <w:rPr>
+          <w:rFonts w:hint="eastAsia"/>
+        </w:rPr>
+        <w:t>pyTorch</w:t>
+      </w:r>
       <w:bookmarkStart w:id="1" w:name="_GoBack"/>
       <w:bookmarkEnd w:id="1"/>
+      <w:proofErr w:type="spellEnd"/>
+      <w:r>
+        <w:rPr>
+          <w:rFonts w:hint="eastAsia"/>
+        </w:rPr>
+        <w:t>环境</w:t>
+      </w:r>
+    </w:p>
+    <w:tbl>
+      <w:tblPr>
+        <w:tblStyle w:val="a8"/>
+        <w:tblW w:w="0" w:type="auto"/>
+        <w:tblLook w:val="04A0" w:firstRow="1" w:lastRow="0" w:firstColumn="1" w:lastColumn="0" w:noHBand="0" w:noVBand="1"/>
+      </w:tblPr>
+      <w:tblGrid>
+        <w:gridCol w:w="8296"/>
+      </w:tblGrid>
+      <w:tr>
+        <w:tc>
+          <w:tcPr>
+            <w:tcW w:w="8296" w:type="dxa"/>
+          </w:tcPr>
+          <w:p>
+            <w:pPr>
+              <w:rPr>
+                <w:rFonts w:hint="eastAsia"/>
+              </w:rPr>
+            </w:pPr>
+            <w:r>
+              <w:t>docker run -v /</w:t>
+            </w:r>
+            <w:proofErr w:type="spellStart"/>
+            <w:r>
+              <w:t>ssd</w:t>
+            </w:r>
+            <w:proofErr w:type="spellEnd"/>
+            <w:r>
+              <w:t>:/</w:t>
+            </w:r>
+            <w:proofErr w:type="spellStart"/>
+            <w:r>
+              <w:t>ssd</w:t>
+            </w:r>
+            <w:proofErr w:type="spellEnd"/>
+            <w:r>
+              <w:t xml:space="preserve"> --runtime=</w:t>
+            </w:r>
+            <w:proofErr w:type="spellStart"/>
+            <w:r>
+              <w:t>nvidia</w:t>
+            </w:r>
+            <w:proofErr w:type="spellEnd"/>
+            <w:r>
+              <w:t xml:space="preserve"> -it </w:t>
+            </w:r>
+            <w:proofErr w:type="spellStart"/>
+            <w:r>
+              <w:t>anibali</w:t>
+            </w:r>
+            <w:proofErr w:type="spellEnd"/>
+            <w:r>
+              <w:t>/</w:t>
+            </w:r>
+            <w:proofErr w:type="gramStart"/>
+            <w:r>
+              <w:t>pytorch:cuda</w:t>
+            </w:r>
+            <w:proofErr w:type="gramEnd"/>
+            <w:r>
+              <w:t>-9.1  bash</w:t>
+            </w:r>
+          </w:p>
+        </w:tc>
+      </w:tr>
+    </w:tbl>
+    <w:p>
+      <w:pPr>
+        <w:rPr>
+          <w:rFonts w:hint="eastAsia"/>
+        </w:rPr>
+      </w:pPr>
+    </w:p>
+    <w:p>
+      <w:pPr>
+        <w:pStyle w:val="2"/>
+      </w:pPr>
+      <w:r>
+        <w:rPr>
+          <w:rFonts w:hint="eastAsia"/>
+        </w:rPr>
+        <w:t>硬件版本</w:t>
+      </w:r>
+    </w:p>
+    <w:p>
+      <w:pPr>
+        <w:rPr>
+          <w:rFonts w:hint="eastAsia"/>
+        </w:rPr>
+      </w:pPr>
+    </w:p>
+    <w:tbl>
+      <w:tblPr>
+        <w:tblStyle w:val="a8"/>
+        <w:tblW w:w="0" w:type="auto"/>
+        <w:tblLook w:val="04A0" w:firstRow="1" w:lastRow="0" w:firstColumn="1" w:lastColumn="0" w:noHBand="0" w:noVBand="1"/>
+      </w:tblPr>
+      <w:tblGrid>
+        <w:gridCol w:w="8296"/>
+      </w:tblGrid>
+      <w:tr>
+        <w:tc>
+          <w:tcPr>
+            <w:tcW w:w="8296" w:type="dxa"/>
+          </w:tcPr>
+          <w:p>
+            <w:r>
+              <w:rPr>
+                <w:rFonts w:hint="eastAsia"/>
+              </w:rPr>
+              <w:t>版本</w:t>
+            </w:r>
+          </w:p>
+          <w:p/>
+          <w:p>
+            <w:r>
+              <w:t xml:space="preserve">[root@f37d5c74b8af </w:t>
+            </w:r>
+            <w:proofErr w:type="spellStart"/>
+            <w:r>
+              <w:t>python_</w:t>
+            </w:r>
+            <w:proofErr w:type="gramStart"/>
+            <w:r>
+              <w:t>basics</w:t>
+            </w:r>
+            <w:proofErr w:type="spellEnd"/>
+            <w:r>
+              <w:t>]#</w:t>
+            </w:r>
+            <w:proofErr w:type="gramEnd"/>
+            <w:r>
+              <w:t xml:space="preserve"> cat /</w:t>
+            </w:r>
+            <w:proofErr w:type="spellStart"/>
+            <w:r>
+              <w:t>usr</w:t>
+            </w:r>
+            <w:proofErr w:type="spellEnd"/>
+            <w:r>
+              <w:t>/local/</w:t>
+            </w:r>
+            <w:proofErr w:type="spellStart"/>
+            <w:r>
+              <w:t>cuda</w:t>
+            </w:r>
+            <w:proofErr w:type="spellEnd"/>
+            <w:r>
+              <w:t>/version.txt</w:t>
+            </w:r>
+          </w:p>
+          <w:p>
+            <w:r>
+              <w:t>CUDA Version 9.1.85</w:t>
+            </w:r>
+          </w:p>
+          <w:p>
+            <w:r>
+              <w:t xml:space="preserve">[root@f37d5c74b8af </w:t>
+            </w:r>
+            <w:proofErr w:type="spellStart"/>
+            <w:r>
+              <w:t>python_</w:t>
+            </w:r>
+            <w:proofErr w:type="gramStart"/>
+            <w:r>
+              <w:t>basics</w:t>
+            </w:r>
+            <w:proofErr w:type="spellEnd"/>
+            <w:r>
+              <w:t>]#</w:t>
+            </w:r>
+            <w:proofErr w:type="gramEnd"/>
+            <w:r>
+              <w:t xml:space="preserve"> cat /</w:t>
+            </w:r>
+            <w:proofErr w:type="spellStart"/>
+            <w:r>
+              <w:t>usr</w:t>
+            </w:r>
+            <w:proofErr w:type="spellEnd"/>
+            <w:r>
+              <w:t>/local/</w:t>
+            </w:r>
+            <w:proofErr w:type="spellStart"/>
+            <w:r>
+              <w:t>cuda</w:t>
+            </w:r>
+            <w:proofErr w:type="spellEnd"/>
+            <w:r>
+              <w:t>/include/</w:t>
+            </w:r>
+            <w:proofErr w:type="spellStart"/>
+            <w:r>
+              <w:t>cudnn.h</w:t>
+            </w:r>
+            <w:proofErr w:type="spellEnd"/>
+            <w:r>
+              <w:t xml:space="preserve"> | grep CUDNN_MAJOR -A 2</w:t>
+            </w:r>
+          </w:p>
+          <w:p>
+            <w:r>
+              <w:t>#define CUDNN_MAJOR 7</w:t>
+            </w:r>
+          </w:p>
+          <w:p>
+            <w:r>
+              <w:t>#define CUDNN_MINOR 1</w:t>
+            </w:r>
+          </w:p>
+          <w:p/>
+          <w:p>
+            <w:r>
+              <w:t>#define CUDNN_PATCHLEVEL 2</w:t>
+            </w:r>
+          </w:p>
+          <w:p>
+            <w:r>
+              <w:t>--</w:t>
+            </w:r>
+          </w:p>
+          <w:p>
+            <w:r>
+              <w:lastRenderedPageBreak/>
+              <w:t xml:space="preserve">#define CUDNN_VERSION </w:t>
+            </w:r>
+            <w:proofErr w:type="gramStart"/>
+            <w:r>
+              <w:t xml:space="preserve">   (</w:t>
+            </w:r>
+            <w:proofErr w:type="gramEnd"/>
+            <w:r>
+              <w:t>CUDNN_MAJOR * 1000 + CUDNN_MINOR * 100 + CUDNN_PATCHLEVEL)</w:t>
+            </w:r>
+          </w:p>
+          <w:p/>
+          <w:p>
+            <w:pPr>
+              <w:rPr>
+                <w:rFonts w:hint="eastAsia"/>
+              </w:rPr>
+            </w:pPr>
+            <w:r>
+              <w:t>#include "</w:t>
+            </w:r>
+            <w:proofErr w:type="spellStart"/>
+            <w:r>
+              <w:t>driver_types.h</w:t>
+            </w:r>
+            <w:proofErr w:type="spellEnd"/>
+            <w:r>
+              <w:t>"</w:t>
+            </w:r>
+          </w:p>
+        </w:tc>
+      </w:tr>
+    </w:tbl>
+    <w:p>
+      <w:pPr>
+        <w:rPr>
+          <w:rFonts w:hint="eastAsia"/>
+        </w:rPr>
+      </w:pPr>
     </w:p>
     <w:sectPr>
       <w:pgSz w:w="11906" w:h="16838"/>
@@ -1152,6 +1427,51 @@
       <w:jc w:val="both"/>
     </w:pPr>
   </w:style>
+  <w:style w:type="paragraph" w:styleId="1">
+    <w:name w:val="heading 1"/>
+    <w:basedOn w:val="a"/>
+    <w:next w:val="a"/>
+    <w:link w:val="10"/>
+    <w:uiPriority w:val="9"/>
+    <w:qFormat/>
+    <w:rsid w:val="00630D7A"/>
+    <w:pPr>
+      <w:keepNext/>
+      <w:keepLines/>
+      <w:spacing w:before="340" w:after="330" w:line="578" w:lineRule="auto"/>
+      <w:outlineLvl w:val="0"/>
+    </w:pPr>
+    <w:rPr>
+      <w:b/>
+      <w:bCs/>
+      <w:kern w:val="44"/>
+      <w:sz w:val="44"/>
+      <w:szCs w:val="44"/>
+    </w:rPr>
+  </w:style>
+  <w:style w:type="paragraph" w:styleId="2">
+    <w:name w:val="heading 2"/>
+    <w:basedOn w:val="a"/>
+    <w:next w:val="a"/>
+    <w:link w:val="20"/>
+    <w:uiPriority w:val="9"/>
+    <w:unhideWhenUsed/>
+    <w:qFormat/>
+    <w:rsid w:val="00630D7A"/>
+    <w:pPr>
+      <w:keepNext/>
+      <w:keepLines/>
+      <w:spacing w:before="260" w:after="260" w:line="416" w:lineRule="auto"/>
+      <w:outlineLvl w:val="1"/>
+    </w:pPr>
+    <w:rPr>
+      <w:rFonts w:asciiTheme="majorHAnsi" w:eastAsiaTheme="majorEastAsia" w:hAnsiTheme="majorHAnsi" w:cstheme="majorBidi"/>
+      <w:b/>
+      <w:bCs/>
+      <w:sz w:val="32"/>
+      <w:szCs w:val="32"/>
+    </w:rPr>
+  </w:style>
   <w:style w:type="character" w:default="1" w:styleId="a0">
     <w:name w:val="Default Paragraph Font"/>
     <w:uiPriority w:val="1"/>
@@ -1363,6 +1683,34 @@
     <w:rPr>
       <w:color w:val="0000FF"/>
       <w:u w:val="single"/>
+    </w:rPr>
+  </w:style>
+  <w:style w:type="character" w:customStyle="1" w:styleId="10">
+    <w:name w:val="标题 1 字符"/>
+    <w:basedOn w:val="a0"/>
+    <w:link w:val="1"/>
+    <w:uiPriority w:val="9"/>
+    <w:rsid w:val="00630D7A"/>
+    <w:rPr>
+      <w:b/>
+      <w:bCs/>
+      <w:kern w:val="44"/>
+      <w:sz w:val="44"/>
+      <w:szCs w:val="44"/>
+    </w:rPr>
+  </w:style>
+  <w:style w:type="character" w:customStyle="1" w:styleId="20">
+    <w:name w:val="标题 2 字符"/>
+    <w:basedOn w:val="a0"/>
+    <w:link w:val="2"/>
+    <w:uiPriority w:val="9"/>
+    <w:rsid w:val="00630D7A"/>
+    <w:rPr>
+      <w:rFonts w:asciiTheme="majorHAnsi" w:eastAsiaTheme="majorEastAsia" w:hAnsiTheme="majorHAnsi" w:cstheme="majorBidi"/>
+      <w:b/>
+      <w:bCs/>
+      <w:sz w:val="32"/>
+      <w:szCs w:val="32"/>
     </w:rPr>
   </w:style>
 </w:styles>

</xml_diff>